<commit_message>
the modifications after soutenance ok, need to modify the technical specification
</commit_message>
<xml_diff>
--- a/Livrables/work_file/technical_specification/specification_fonctionnelle_p6.docx
+++ b/Livrables/work_file/technical_specification/specification_fonctionnelle_p6.docx
@@ -189,6 +189,7 @@
                 <w:lang w:val="fr-FR"/>
               </w:rPr>
             </w:pPr>
+            <w:proofErr w:type="spellStart"/>
             <w:r>
               <w:rPr>
                 <w:color w:val="FF3333"/>
@@ -196,7 +197,37 @@
                 <w:szCs w:val="20"/>
                 <w:lang w:val="fr-FR"/>
               </w:rPr>
-              <w:t xml:space="preserve">Répo Github : </w:t>
+              <w:t>Répo</w:t>
+            </w:r>
+            <w:proofErr w:type="spellEnd"/>
+            <w:r>
+              <w:rPr>
+                <w:color w:val="FF3333"/>
+                <w:sz w:val="20"/>
+                <w:szCs w:val="20"/>
+                <w:lang w:val="fr-FR"/>
+              </w:rPr>
+              <w:t xml:space="preserve"> </w:t>
+            </w:r>
+            <w:proofErr w:type="spellStart"/>
+            <w:r>
+              <w:rPr>
+                <w:color w:val="FF3333"/>
+                <w:sz w:val="20"/>
+                <w:szCs w:val="20"/>
+                <w:lang w:val="fr-FR"/>
+              </w:rPr>
+              <w:t>Github</w:t>
+            </w:r>
+            <w:proofErr w:type="spellEnd"/>
+            <w:r>
+              <w:rPr>
+                <w:color w:val="FF3333"/>
+                <w:sz w:val="20"/>
+                <w:szCs w:val="20"/>
+                <w:lang w:val="fr-FR"/>
+              </w:rPr>
+              <w:t xml:space="preserve"> : </w:t>
             </w:r>
             <w:r>
               <w:rPr>
@@ -1632,9 +1663,14 @@
         <w:t xml:space="preserve">– </w:t>
       </w:r>
       <w:r>
-        <w:t>description du Domaine fonctionnel</w:t>
+        <w:t xml:space="preserve">description du Domaine </w:t>
+      </w:r>
+      <w:proofErr w:type="spellStart"/>
+      <w:r>
+        <w:t>fonctionnel</w:t>
       </w:r>
       <w:bookmarkEnd w:id="1"/>
+      <w:proofErr w:type="spellEnd"/>
     </w:p>
     <w:p>
       <w:pPr>
@@ -1645,10 +1681,20 @@
         </w:numPr>
       </w:pPr>
       <w:bookmarkStart w:id="2" w:name="_Toc71645281"/>
-      <w:r>
-        <w:t>Diagramme de classe</w:t>
+      <w:proofErr w:type="spellStart"/>
+      <w:r>
+        <w:t>Diagramme</w:t>
+      </w:r>
+      <w:proofErr w:type="spellEnd"/>
+      <w:r>
+        <w:t xml:space="preserve"> de </w:t>
+      </w:r>
+      <w:proofErr w:type="spellStart"/>
+      <w:r>
+        <w:t>classe</w:t>
       </w:r>
       <w:bookmarkEnd w:id="2"/>
+      <w:proofErr w:type="spellEnd"/>
       <w:r>
         <w:tab/>
       </w:r>
@@ -1989,15 +2035,45 @@
           <w:shd w:val="clear" w:color="auto" w:fill="FFFFFF"/>
           <w:lang w:val="fr-FR" w:eastAsia="fr-FR" w:bidi="ar-SA"/>
         </w:rPr>
-        <w:t xml:space="preserve">Customer Order </w:t>
-      </w:r>
-    </w:p>
-    <w:p>
-      <w:pPr>
-        <w:pStyle w:val="Corpsdetexte"/>
-        <w:rPr>
+        <w:t xml:space="preserve">Customer </w:t>
+      </w:r>
+      <w:proofErr w:type="spellStart"/>
+      <w:r>
+        <w:rPr>
+          <w:rFonts w:ascii="Segoe UI" w:eastAsia="Times New Roman" w:hAnsi="Segoe UI" w:cs="Segoe UI"/>
           <w:b/>
           <w:bCs/>
+          <w:color w:val="24292E"/>
+          <w:kern w:val="0"/>
+          <w:sz w:val="24"/>
+          <w:u w:val="single"/>
+          <w:shd w:val="clear" w:color="auto" w:fill="FFFFFF"/>
+          <w:lang w:val="fr-FR" w:eastAsia="fr-FR" w:bidi="ar-SA"/>
+        </w:rPr>
+        <w:t>Order</w:t>
+      </w:r>
+      <w:proofErr w:type="spellEnd"/>
+      <w:r>
+        <w:rPr>
+          <w:rFonts w:ascii="Segoe UI" w:eastAsia="Times New Roman" w:hAnsi="Segoe UI" w:cs="Segoe UI"/>
+          <w:b/>
+          <w:bCs/>
+          <w:color w:val="24292E"/>
+          <w:kern w:val="0"/>
+          <w:sz w:val="24"/>
+          <w:u w:val="single"/>
+          <w:shd w:val="clear" w:color="auto" w:fill="FFFFFF"/>
+          <w:lang w:val="fr-FR" w:eastAsia="fr-FR" w:bidi="ar-SA"/>
+        </w:rPr>
+        <w:t xml:space="preserve"> </w:t>
+      </w:r>
+    </w:p>
+    <w:p>
+      <w:pPr>
+        <w:pStyle w:val="Corpsdetexte"/>
+        <w:rPr>
+          <w:b/>
+          <w:bCs/>
           <w:lang w:val="fr-FR"/>
         </w:rPr>
       </w:pPr>
@@ -2034,6 +2110,7 @@
           <w:lang w:val="fr-FR"/>
         </w:rPr>
       </w:pPr>
+      <w:proofErr w:type="spellStart"/>
       <w:r>
         <w:rPr>
           <w:b/>
@@ -2043,6 +2120,7 @@
         </w:rPr>
         <w:t>Address</w:t>
       </w:r>
+      <w:proofErr w:type="spellEnd"/>
     </w:p>
     <w:p>
       <w:pPr>
@@ -2381,21 +2459,51 @@
           <w:u w:val="single"/>
           <w:lang w:val="fr-FR"/>
         </w:rPr>
-        <w:t xml:space="preserve">Relation Restaurant – Role </w:t>
-      </w:r>
-    </w:p>
-    <w:p>
-      <w:pPr>
-        <w:pStyle w:val="Corpsdetexte"/>
-        <w:rPr>
-          <w:lang w:val="fr-FR"/>
-        </w:rPr>
-      </w:pPr>
-      <w:r>
-        <w:rPr>
-          <w:lang w:val="fr-FR"/>
-        </w:rPr>
-        <w:t xml:space="preserve">Un restaurant peut avoir un ou plusieurs roles. </w:t>
+        <w:t xml:space="preserve">Relation Restaurant – </w:t>
+      </w:r>
+      <w:proofErr w:type="spellStart"/>
+      <w:r>
+        <w:rPr>
+          <w:u w:val="single"/>
+          <w:lang w:val="fr-FR"/>
+        </w:rPr>
+        <w:t>Role</w:t>
+      </w:r>
+      <w:proofErr w:type="spellEnd"/>
+      <w:r>
+        <w:rPr>
+          <w:u w:val="single"/>
+          <w:lang w:val="fr-FR"/>
+        </w:rPr>
+        <w:t xml:space="preserve"> </w:t>
+      </w:r>
+    </w:p>
+    <w:p>
+      <w:pPr>
+        <w:pStyle w:val="Corpsdetexte"/>
+        <w:rPr>
+          <w:lang w:val="fr-FR"/>
+        </w:rPr>
+      </w:pPr>
+      <w:r>
+        <w:rPr>
+          <w:lang w:val="fr-FR"/>
+        </w:rPr>
+        <w:t xml:space="preserve">Un restaurant peut avoir un ou plusieurs </w:t>
+      </w:r>
+      <w:proofErr w:type="spellStart"/>
+      <w:r>
+        <w:rPr>
+          <w:lang w:val="fr-FR"/>
+        </w:rPr>
+        <w:t>roles</w:t>
+      </w:r>
+      <w:proofErr w:type="spellEnd"/>
+      <w:r>
+        <w:rPr>
+          <w:lang w:val="fr-FR"/>
+        </w:rPr>
+        <w:t xml:space="preserve">. </w:t>
       </w:r>
     </w:p>
     <w:p>
@@ -2416,6 +2524,7 @@
           <w:lang w:val="fr-FR"/>
         </w:rPr>
       </w:pPr>
+      <w:proofErr w:type="spellStart"/>
       <w:r>
         <w:rPr>
           <w:b/>
@@ -2425,6 +2534,7 @@
         </w:rPr>
         <w:t>Role</w:t>
       </w:r>
+      <w:proofErr w:type="spellEnd"/>
     </w:p>
     <w:p>
       <w:pPr>
@@ -2459,11 +2569,19 @@
           <w:lang w:val="fr-FR"/>
         </w:rPr>
       </w:pPr>
-      <w:r>
-        <w:rPr>
-          <w:lang w:val="fr-FR"/>
-        </w:rPr>
-        <w:t xml:space="preserve">la </w:t>
+      <w:proofErr w:type="gramStart"/>
+      <w:r>
+        <w:rPr>
+          <w:lang w:val="fr-FR"/>
+        </w:rPr>
+        <w:t>la</w:t>
+      </w:r>
+      <w:proofErr w:type="gramEnd"/>
+      <w:r>
+        <w:rPr>
+          <w:lang w:val="fr-FR"/>
+        </w:rPr>
+        <w:t xml:space="preserve"> </w:t>
       </w:r>
       <w:r>
         <w:rPr>
@@ -2499,7 +2617,15 @@
           <w:u w:val="single"/>
           <w:lang w:val="fr-FR"/>
         </w:rPr>
-        <w:t>Relation R</w:t>
+        <w:t xml:space="preserve">Relation </w:t>
+      </w:r>
+      <w:proofErr w:type="spellStart"/>
+      <w:r>
+        <w:rPr>
+          <w:u w:val="single"/>
+          <w:lang w:val="fr-FR"/>
+        </w:rPr>
+        <w:t>R</w:t>
       </w:r>
       <w:r>
         <w:rPr>
@@ -2508,6 +2634,7 @@
         </w:rPr>
         <w:t>ole</w:t>
       </w:r>
+      <w:proofErr w:type="spellEnd"/>
       <w:r>
         <w:rPr>
           <w:u w:val="single"/>
@@ -2574,7 +2701,15 @@
           <w:u w:val="single"/>
           <w:lang w:val="fr-FR"/>
         </w:rPr>
-        <w:t>Relation R</w:t>
+        <w:t xml:space="preserve">Relation </w:t>
+      </w:r>
+      <w:proofErr w:type="spellStart"/>
+      <w:r>
+        <w:rPr>
+          <w:u w:val="single"/>
+          <w:lang w:val="fr-FR"/>
+        </w:rPr>
+        <w:t>R</w:t>
       </w:r>
       <w:r>
         <w:rPr>
@@ -2583,6 +2718,7 @@
         </w:rPr>
         <w:t>ole</w:t>
       </w:r>
+      <w:proofErr w:type="spellEnd"/>
       <w:r>
         <w:rPr>
           <w:u w:val="single"/>
@@ -2654,6 +2790,7 @@
           <w:lang w:val="fr-FR"/>
         </w:rPr>
       </w:pPr>
+      <w:proofErr w:type="spellStart"/>
       <w:r>
         <w:rPr>
           <w:b/>
@@ -2663,6 +2800,7 @@
         </w:rPr>
         <w:t>Employee</w:t>
       </w:r>
+      <w:proofErr w:type="spellEnd"/>
     </w:p>
     <w:p>
       <w:pPr>
@@ -2699,7 +2837,39 @@
           <w:u w:val="single"/>
           <w:lang w:val="fr-FR"/>
         </w:rPr>
-        <w:t>Relation Employee – Role :</w:t>
+        <w:t xml:space="preserve">Relation </w:t>
+      </w:r>
+      <w:proofErr w:type="spellStart"/>
+      <w:r>
+        <w:rPr>
+          <w:u w:val="single"/>
+          <w:lang w:val="fr-FR"/>
+        </w:rPr>
+        <w:t>Employee</w:t>
+      </w:r>
+      <w:proofErr w:type="spellEnd"/>
+      <w:r>
+        <w:rPr>
+          <w:u w:val="single"/>
+          <w:lang w:val="fr-FR"/>
+        </w:rPr>
+        <w:t xml:space="preserve"> – </w:t>
+      </w:r>
+      <w:proofErr w:type="spellStart"/>
+      <w:r>
+        <w:rPr>
+          <w:u w:val="single"/>
+          <w:lang w:val="fr-FR"/>
+        </w:rPr>
+        <w:t>Role</w:t>
+      </w:r>
+      <w:proofErr w:type="spellEnd"/>
+      <w:r>
+        <w:rPr>
+          <w:u w:val="single"/>
+          <w:lang w:val="fr-FR"/>
+        </w:rPr>
+        <w:t> :</w:t>
       </w:r>
     </w:p>
     <w:p>
@@ -2741,7 +2911,23 @@
           <w:u w:val="single"/>
           <w:lang w:val="fr-FR"/>
         </w:rPr>
-        <w:t xml:space="preserve">Relation Employee – Adresse : </w:t>
+        <w:t xml:space="preserve">Relation </w:t>
+      </w:r>
+      <w:proofErr w:type="spellStart"/>
+      <w:r>
+        <w:rPr>
+          <w:u w:val="single"/>
+          <w:lang w:val="fr-FR"/>
+        </w:rPr>
+        <w:t>Employee</w:t>
+      </w:r>
+      <w:proofErr w:type="spellEnd"/>
+      <w:r>
+        <w:rPr>
+          <w:u w:val="single"/>
+          <w:lang w:val="fr-FR"/>
+        </w:rPr>
+        <w:t xml:space="preserve"> – Adresse : </w:t>
       </w:r>
     </w:p>
     <w:p>
@@ -2923,6 +3109,7 @@
         </w:rPr>
         <w:t xml:space="preserve">Relation Pizza – </w:t>
       </w:r>
+      <w:proofErr w:type="spellStart"/>
       <w:r>
         <w:rPr>
           <w:u w:val="single"/>
@@ -2930,6 +3117,7 @@
         </w:rPr>
         <w:t>Ingredient</w:t>
       </w:r>
+      <w:proofErr w:type="spellEnd"/>
       <w:r>
         <w:rPr>
           <w:u w:val="single"/>
@@ -2976,6 +3164,7 @@
           <w:lang w:val="fr-FR"/>
         </w:rPr>
       </w:pPr>
+      <w:proofErr w:type="spellStart"/>
       <w:r>
         <w:rPr>
           <w:b/>
@@ -2985,6 +3174,7 @@
         </w:rPr>
         <w:t>Recipe</w:t>
       </w:r>
+      <w:proofErr w:type="spellEnd"/>
     </w:p>
     <w:p>
       <w:pPr>
@@ -3018,6 +3208,7 @@
           <w:lang w:val="fr-FR"/>
         </w:rPr>
       </w:pPr>
+      <w:proofErr w:type="spellStart"/>
       <w:r>
         <w:rPr>
           <w:b/>
@@ -3027,6 +3218,7 @@
         </w:rPr>
         <w:t>Ingredients</w:t>
       </w:r>
+      <w:proofErr w:type="spellEnd"/>
     </w:p>
     <w:p>
       <w:pPr>
@@ -3065,12 +3257,21 @@
         </w:rPr>
         <w:t xml:space="preserve">Relation </w:t>
       </w:r>
-      <w:r>
-        <w:rPr>
-          <w:u w:val="single"/>
-          <w:lang w:val="fr-FR"/>
-        </w:rPr>
-        <w:t xml:space="preserve">Ingredients </w:t>
+      <w:proofErr w:type="spellStart"/>
+      <w:r>
+        <w:rPr>
+          <w:u w:val="single"/>
+          <w:lang w:val="fr-FR"/>
+        </w:rPr>
+        <w:t>Ingredients</w:t>
+      </w:r>
+      <w:proofErr w:type="spellEnd"/>
+      <w:r>
+        <w:rPr>
+          <w:u w:val="single"/>
+          <w:lang w:val="fr-FR"/>
+        </w:rPr>
+        <w:t xml:space="preserve"> </w:t>
       </w:r>
       <w:r>
         <w:rPr>
@@ -3221,11 +3422,21 @@
         </w:numPr>
       </w:pPr>
       <w:bookmarkStart w:id="3" w:name="_Toc71645282"/>
+      <w:proofErr w:type="spellStart"/>
       <w:r>
         <w:lastRenderedPageBreak/>
-        <w:t>Composants du système</w:t>
+        <w:t>Composants</w:t>
+      </w:r>
+      <w:proofErr w:type="spellEnd"/>
+      <w:r>
+        <w:t xml:space="preserve"> du </w:t>
+      </w:r>
+      <w:proofErr w:type="spellStart"/>
+      <w:r>
+        <w:t>système</w:t>
       </w:r>
       <w:bookmarkEnd w:id="3"/>
+      <w:proofErr w:type="spellEnd"/>
     </w:p>
     <w:p>
       <w:pPr>
@@ -3378,6 +3589,7 @@
           <w:lang w:val="fr-FR"/>
         </w:rPr>
       </w:pPr>
+      <w:proofErr w:type="spellStart"/>
       <w:r>
         <w:rPr>
           <w:b/>
@@ -3388,6 +3600,7 @@
         </w:rPr>
         <w:t>Account</w:t>
       </w:r>
+      <w:proofErr w:type="spellEnd"/>
     </w:p>
     <w:p>
       <w:pPr>
@@ -3436,12 +3649,21 @@
           <w:lang w:val="fr-FR"/>
         </w:rPr>
       </w:pPr>
-      <w:r>
-        <w:rPr>
-          <w:szCs w:val="22"/>
-          <w:lang w:val="fr-FR"/>
-        </w:rPr>
-        <w:t>mot de passe.</w:t>
+      <w:proofErr w:type="gramStart"/>
+      <w:r>
+        <w:rPr>
+          <w:szCs w:val="22"/>
+          <w:lang w:val="fr-FR"/>
+        </w:rPr>
+        <w:t>mot</w:t>
+      </w:r>
+      <w:proofErr w:type="gramEnd"/>
+      <w:r>
+        <w:rPr>
+          <w:szCs w:val="22"/>
+          <w:lang w:val="fr-FR"/>
+        </w:rPr>
+        <w:t xml:space="preserve"> de passe.</w:t>
       </w:r>
     </w:p>
     <w:p>
@@ -3498,7 +3720,23 @@
           <w:szCs w:val="22"/>
           <w:lang w:val="fr-FR"/>
         </w:rPr>
-        <w:t xml:space="preserve">r l’affichage de la surface utilisateur du personnel d’OCpizza. </w:t>
+        <w:t>r l’affichage de la surface utilisateur du personnel d’</w:t>
+      </w:r>
+      <w:proofErr w:type="spellStart"/>
+      <w:r>
+        <w:rPr>
+          <w:szCs w:val="22"/>
+          <w:lang w:val="fr-FR"/>
+        </w:rPr>
+        <w:t>OCpizza</w:t>
+      </w:r>
+      <w:proofErr w:type="spellEnd"/>
+      <w:r>
+        <w:rPr>
+          <w:szCs w:val="22"/>
+          <w:lang w:val="fr-FR"/>
+        </w:rPr>
+        <w:t xml:space="preserve">. </w:t>
       </w:r>
     </w:p>
     <w:p>
@@ -3523,6 +3761,7 @@
           <w:lang w:val="fr-FR"/>
         </w:rPr>
       </w:pPr>
+      <w:proofErr w:type="spellStart"/>
       <w:r>
         <w:rPr>
           <w:b/>
@@ -3531,7 +3770,18 @@
           <w:u w:val="single"/>
           <w:lang w:val="fr-FR"/>
         </w:rPr>
-        <w:t>Deliver man</w:t>
+        <w:t>Deliver</w:t>
+      </w:r>
+      <w:proofErr w:type="spellEnd"/>
+      <w:r>
+        <w:rPr>
+          <w:b/>
+          <w:bCs/>
+          <w:szCs w:val="22"/>
+          <w:u w:val="single"/>
+          <w:lang w:val="fr-FR"/>
+        </w:rPr>
+        <w:t xml:space="preserve"> man</w:t>
       </w:r>
     </w:p>
     <w:p>
@@ -3555,7 +3805,23 @@
           <w:szCs w:val="22"/>
           <w:lang w:val="fr-FR"/>
         </w:rPr>
-        <w:t xml:space="preserve">utilisateur des livreurs OCPizza. </w:t>
+        <w:t xml:space="preserve">utilisateur des livreurs </w:t>
+      </w:r>
+      <w:proofErr w:type="spellStart"/>
+      <w:r>
+        <w:rPr>
+          <w:szCs w:val="22"/>
+          <w:lang w:val="fr-FR"/>
+        </w:rPr>
+        <w:t>OCPizza</w:t>
+      </w:r>
+      <w:proofErr w:type="spellEnd"/>
+      <w:r>
+        <w:rPr>
+          <w:szCs w:val="22"/>
+          <w:lang w:val="fr-FR"/>
+        </w:rPr>
+        <w:t xml:space="preserve">. </w:t>
       </w:r>
     </w:p>
     <w:p>
@@ -3643,6 +3909,7 @@
           <w:lang w:val="fr-FR"/>
         </w:rPr>
       </w:pPr>
+      <w:proofErr w:type="spellStart"/>
       <w:r>
         <w:rPr>
           <w:b/>
@@ -3651,7 +3918,18 @@
           <w:u w:val="single"/>
           <w:lang w:val="fr-FR"/>
         </w:rPr>
-        <w:t>Order Informations</w:t>
+        <w:t>Order</w:t>
+      </w:r>
+      <w:proofErr w:type="spellEnd"/>
+      <w:r>
+        <w:rPr>
+          <w:b/>
+          <w:bCs/>
+          <w:szCs w:val="22"/>
+          <w:u w:val="single"/>
+          <w:lang w:val="fr-FR"/>
+        </w:rPr>
+        <w:t xml:space="preserve"> Informations</w:t>
       </w:r>
     </w:p>
     <w:p>
@@ -3700,6 +3978,7 @@
           <w:lang w:val="fr-FR"/>
         </w:rPr>
       </w:pPr>
+      <w:proofErr w:type="spellStart"/>
       <w:r>
         <w:rPr>
           <w:b/>
@@ -3708,8 +3987,31 @@
           <w:u w:val="single"/>
           <w:lang w:val="fr-FR"/>
         </w:rPr>
-        <w:t>Order status</w:t>
-      </w:r>
+        <w:t>Order</w:t>
+      </w:r>
+      <w:proofErr w:type="spellEnd"/>
+      <w:r>
+        <w:rPr>
+          <w:b/>
+          <w:bCs/>
+          <w:szCs w:val="22"/>
+          <w:u w:val="single"/>
+          <w:lang w:val="fr-FR"/>
+        </w:rPr>
+        <w:t xml:space="preserve"> </w:t>
+      </w:r>
+      <w:proofErr w:type="spellStart"/>
+      <w:r>
+        <w:rPr>
+          <w:b/>
+          <w:bCs/>
+          <w:szCs w:val="22"/>
+          <w:u w:val="single"/>
+          <w:lang w:val="fr-FR"/>
+        </w:rPr>
+        <w:t>status</w:t>
+      </w:r>
+      <w:proofErr w:type="spellEnd"/>
     </w:p>
     <w:p>
       <w:pPr>
@@ -3934,6 +4236,7 @@
           <w:lang w:val="fr-FR"/>
         </w:rPr>
       </w:pPr>
+      <w:proofErr w:type="spellStart"/>
       <w:r>
         <w:rPr>
           <w:b/>
@@ -3944,6 +4247,7 @@
         </w:rPr>
         <w:t>Recipe</w:t>
       </w:r>
+      <w:proofErr w:type="spellEnd"/>
     </w:p>
     <w:p>
       <w:pPr>
@@ -4055,11 +4359,21 @@
         </w:numPr>
       </w:pPr>
       <w:bookmarkStart w:id="4" w:name="_Toc71645283"/>
+      <w:proofErr w:type="spellStart"/>
       <w:r>
         <w:lastRenderedPageBreak/>
-        <w:t>Diagramme de déploiement</w:t>
+        <w:t>Diagramme</w:t>
+      </w:r>
+      <w:proofErr w:type="spellEnd"/>
+      <w:r>
+        <w:t xml:space="preserve"> de </w:t>
+      </w:r>
+      <w:proofErr w:type="spellStart"/>
+      <w:r>
+        <w:t>déploiement</w:t>
       </w:r>
       <w:bookmarkEnd w:id="4"/>
+      <w:proofErr w:type="spellEnd"/>
       <w:r>
         <w:t xml:space="preserve"> </w:t>
       </w:r>
@@ -4126,8 +4440,9 @@
           <w:sz w:val="28"/>
           <w:lang w:val="fr-FR"/>
         </w:rPr>
-        <w:t>Le déploiement de la solution O</w:t>
-      </w:r>
+        <w:t xml:space="preserve">Le déploiement de la solution </w:t>
+      </w:r>
+      <w:proofErr w:type="spellStart"/>
       <w:r>
         <w:rPr>
           <w:bCs/>
@@ -4135,7 +4450,26 @@
           <w:sz w:val="28"/>
           <w:lang w:val="fr-FR"/>
         </w:rPr>
-        <w:t xml:space="preserve">CPizza se fera sur les serveurs contenants les particularités suivantes : </w:t>
+        <w:t>O</w:t>
+      </w:r>
+      <w:r>
+        <w:rPr>
+          <w:bCs/>
+          <w:color w:val="4C4C4C"/>
+          <w:sz w:val="28"/>
+          <w:lang w:val="fr-FR"/>
+        </w:rPr>
+        <w:t>CPizza</w:t>
+      </w:r>
+      <w:proofErr w:type="spellEnd"/>
+      <w:r>
+        <w:rPr>
+          <w:bCs/>
+          <w:color w:val="4C4C4C"/>
+          <w:sz w:val="28"/>
+          <w:lang w:val="fr-FR"/>
+        </w:rPr>
+        <w:t xml:space="preserve"> se fera sur les serveurs contenants les particularités suivantes : </w:t>
       </w:r>
     </w:p>
     <w:p>
@@ -4157,12 +4491,14 @@
           <w:numId w:val="15"/>
         </w:numPr>
         <w:rPr>
-          <w:bCs/>
-          <w:lang w:val="fr-FR"/>
-        </w:rPr>
-      </w:pPr>
-      <w:r>
-        <w:rPr>
+          <w:rFonts w:cs="Open Sans"/>
+          <w:bCs/>
+          <w:lang w:val="fr-FR"/>
+        </w:rPr>
+      </w:pPr>
+      <w:r>
+        <w:rPr>
+          <w:rFonts w:cs="Open Sans"/>
           <w:bCs/>
           <w:lang w:val="fr-FR"/>
         </w:rPr>
@@ -4170,6 +4506,7 @@
       </w:r>
       <w:r>
         <w:rPr>
+          <w:rFonts w:cs="Open Sans"/>
           <w:bCs/>
           <w:lang w:val="fr-FR"/>
         </w:rPr>
@@ -4177,6 +4514,7 @@
       </w:r>
       <w:r>
         <w:rPr>
+          <w:rFonts w:cs="Open Sans"/>
           <w:bCs/>
           <w:lang w:val="fr-FR"/>
         </w:rPr>
@@ -4184,6 +4522,7 @@
       </w:r>
       <w:r>
         <w:rPr>
+          <w:rFonts w:cs="Open Sans"/>
           <w:bCs/>
           <w:lang w:val="fr-FR"/>
         </w:rPr>
@@ -4191,6 +4530,7 @@
       </w:r>
       <w:r>
         <w:rPr>
+          <w:rFonts w:cs="Open Sans"/>
           <w:bCs/>
           <w:lang w:val="fr-FR"/>
         </w:rPr>
@@ -4205,47 +4545,58 @@
           <w:numId w:val="15"/>
         </w:numPr>
         <w:rPr>
-          <w:bCs/>
-          <w:lang w:val="fr-FR"/>
-        </w:rPr>
-      </w:pPr>
-      <w:r>
-        <w:rPr>
-          <w:bCs/>
-          <w:lang w:val="fr-FR"/>
-        </w:rPr>
-        <w:t xml:space="preserve">Un deuxième serveur dédié s’en occupera de la gestion de l’application web destiné aux clients </w:t>
-      </w:r>
-      <w:r>
-        <w:rPr>
-          <w:bCs/>
-          <w:lang w:val="fr-FR"/>
-        </w:rPr>
-        <w:t xml:space="preserve">d’OCPizza. </w:t>
-      </w:r>
-      <w:r>
-        <w:rPr>
-          <w:bCs/>
-          <w:lang w:val="fr-FR"/>
-        </w:rPr>
-        <w:t xml:space="preserve">Cette application </w:t>
-      </w:r>
-      <w:r>
-        <w:rPr>
-          <w:bCs/>
-          <w:lang w:val="fr-FR"/>
-        </w:rPr>
-        <w:t>web sera créé et applimenté</w:t>
-      </w:r>
-      <w:r>
-        <w:rPr>
+          <w:rFonts w:cs="Open Sans"/>
+          <w:bCs/>
+          <w:lang w:val="fr-FR"/>
+        </w:rPr>
+      </w:pPr>
+      <w:r>
+        <w:rPr>
+          <w:rFonts w:cs="Open Sans"/>
+          <w:bCs/>
+          <w:lang w:val="fr-FR"/>
+        </w:rPr>
+        <w:t>Un deuxième serveur dédié s’en occupera de la gestion de l’application web destiné aux clients d’</w:t>
+      </w:r>
+      <w:proofErr w:type="spellStart"/>
+      <w:r>
+        <w:rPr>
+          <w:rFonts w:cs="Open Sans"/>
+          <w:bCs/>
+          <w:lang w:val="fr-FR"/>
+        </w:rPr>
+        <w:t>OCPizza</w:t>
+      </w:r>
+      <w:proofErr w:type="spellEnd"/>
+      <w:r>
+        <w:rPr>
+          <w:rFonts w:cs="Open Sans"/>
+          <w:bCs/>
+          <w:lang w:val="fr-FR"/>
+        </w:rPr>
+        <w:t xml:space="preserve">. Cette application web sera créé et </w:t>
+      </w:r>
+      <w:proofErr w:type="spellStart"/>
+      <w:r>
+        <w:rPr>
+          <w:rFonts w:cs="Open Sans"/>
+          <w:bCs/>
+          <w:lang w:val="fr-FR"/>
+        </w:rPr>
+        <w:t>applimenté</w:t>
+      </w:r>
+      <w:r>
+        <w:rPr>
+          <w:rFonts w:cs="Open Sans"/>
           <w:bCs/>
           <w:lang w:val="fr-FR"/>
         </w:rPr>
         <w:t>e</w:t>
       </w:r>
-      <w:r>
-        <w:rPr>
+      <w:proofErr w:type="spellEnd"/>
+      <w:r>
+        <w:rPr>
+          <w:rFonts w:cs="Open Sans"/>
           <w:bCs/>
           <w:lang w:val="fr-FR"/>
         </w:rPr>
@@ -4253,6 +4604,7 @@
       </w:r>
       <w:r>
         <w:rPr>
+          <w:rFonts w:cs="Open Sans"/>
           <w:bCs/>
           <w:lang w:val="fr-FR"/>
         </w:rPr>
@@ -4260,20 +4612,15 @@
       </w:r>
       <w:r>
         <w:rPr>
-          <w:bCs/>
-          <w:lang w:val="fr-FR"/>
-        </w:rPr>
-        <w:t xml:space="preserve"> technologies HTML5 et JavaScript.</w:t>
-      </w:r>
-      <w:r>
-        <w:rPr>
-          <w:bCs/>
-          <w:lang w:val="fr-FR"/>
-        </w:rPr>
-        <w:t xml:space="preserve"> Ce même serveur hébergera</w:t>
-      </w:r>
-      <w:r>
-        <w:rPr>
+          <w:rFonts w:cs="Open Sans"/>
+          <w:bCs/>
+          <w:lang w:val="fr-FR"/>
+        </w:rPr>
+        <w:t xml:space="preserve"> technologies HTML5 et JavaScript. Ce même serveur hébergera</w:t>
+      </w:r>
+      <w:r>
+        <w:rPr>
+          <w:rFonts w:cs="Open Sans"/>
           <w:bCs/>
           <w:lang w:val="fr-FR"/>
         </w:rPr>
@@ -4281,6 +4628,7 @@
       </w:r>
       <w:r>
         <w:rPr>
+          <w:rFonts w:cs="Open Sans"/>
           <w:bCs/>
           <w:lang w:val="fr-FR"/>
         </w:rPr>
@@ -4288,6 +4636,7 @@
       </w:r>
       <w:r>
         <w:rPr>
+          <w:rFonts w:cs="Open Sans"/>
           <w:bCs/>
           <w:lang w:val="fr-FR"/>
         </w:rPr>
@@ -4299,19 +4648,50 @@
         <w:pStyle w:val="Corpsdetexte"/>
         <w:ind w:left="720"/>
         <w:rPr>
-          <w:bCs/>
-          <w:lang w:val="fr-FR"/>
-        </w:rPr>
-      </w:pPr>
-      <w:r>
-        <w:rPr>
-          <w:bCs/>
-          <w:lang w:val="fr-FR"/>
-        </w:rPr>
-        <w:t>aux employés d’OCPizza. Cette application sera développée grâce à langage Python et Framework Django.</w:t>
-      </w:r>
-      <w:r>
-        <w:rPr>
+          <w:rFonts w:cs="Open Sans"/>
+          <w:bCs/>
+          <w:lang w:val="fr-FR"/>
+        </w:rPr>
+      </w:pPr>
+      <w:proofErr w:type="gramStart"/>
+      <w:r>
+        <w:rPr>
+          <w:rFonts w:cs="Open Sans"/>
+          <w:bCs/>
+          <w:lang w:val="fr-FR"/>
+        </w:rPr>
+        <w:t>aux</w:t>
+      </w:r>
+      <w:proofErr w:type="gramEnd"/>
+      <w:r>
+        <w:rPr>
+          <w:rFonts w:cs="Open Sans"/>
+          <w:bCs/>
+          <w:lang w:val="fr-FR"/>
+        </w:rPr>
+        <w:t xml:space="preserve"> employés d’</w:t>
+      </w:r>
+      <w:proofErr w:type="spellStart"/>
+      <w:r>
+        <w:rPr>
+          <w:rFonts w:cs="Open Sans"/>
+          <w:bCs/>
+          <w:lang w:val="fr-FR"/>
+        </w:rPr>
+        <w:t>OCPizza</w:t>
+      </w:r>
+      <w:proofErr w:type="spellEnd"/>
+      <w:r>
+        <w:rPr>
+          <w:rFonts w:cs="Open Sans"/>
+          <w:bCs/>
+          <w:lang w:val="fr-FR"/>
+        </w:rPr>
+        <w:t>. Cette application sera développée grâce à langage Python et Framework Django.</w:t>
+      </w:r>
+      <w:r>
+        <w:rPr>
+          <w:rFonts w:cs="Open Sans"/>
           <w:bCs/>
           <w:lang w:val="fr-FR"/>
         </w:rPr>
@@ -4326,27 +4706,85 @@
           <w:numId w:val="15"/>
         </w:numPr>
         <w:rPr>
-          <w:bCs/>
-          <w:lang w:val="fr-FR"/>
-        </w:rPr>
-      </w:pPr>
-      <w:r>
-        <w:rPr>
-          <w:bCs/>
-          <w:lang w:val="fr-FR"/>
-        </w:rPr>
-        <w:t>Le service de paiement communiquera avec le serveur de l’application interne d’OCPizza, grâce à WSGI.</w:t>
-      </w:r>
-    </w:p>
-    <w:p>
-      <w:pPr>
-        <w:pStyle w:val="Corpsdetexte"/>
-        <w:ind w:left="720"/>
-        <w:rPr>
-          <w:bCs/>
-          <w:lang w:val="fr-FR"/>
-        </w:rPr>
-      </w:pPr>
+          <w:rFonts w:cs="Open Sans"/>
+          <w:bCs/>
+          <w:lang w:val="fr-FR"/>
+        </w:rPr>
+      </w:pPr>
+      <w:proofErr w:type="spellStart"/>
+      <w:r>
+        <w:rPr>
+          <w:rFonts w:cs="Open Sans"/>
+          <w:lang w:val="fr-FR"/>
+        </w:rPr>
+        <w:t>OCpizza</w:t>
+      </w:r>
+      <w:proofErr w:type="spellEnd"/>
+      <w:r>
+        <w:rPr>
+          <w:rFonts w:cs="Open Sans"/>
+          <w:lang w:val="fr-FR"/>
+        </w:rPr>
+        <w:t xml:space="preserve"> va communiquer avec le module de paiement via les APIs offert par le service de paiement. En ce </w:t>
+      </w:r>
+      <w:r>
+        <w:rPr>
+          <w:rFonts w:cs="Open Sans"/>
+          <w:lang w:val="fr-FR"/>
+        </w:rPr>
+        <w:t>qui</w:t>
+      </w:r>
+      <w:r>
+        <w:rPr>
+          <w:rFonts w:cs="Open Sans"/>
+          <w:lang w:val="fr-FR"/>
+        </w:rPr>
+        <w:t xml:space="preserve"> concerne le choix du service de paiement, notre choix se porte sur Strippe qui offre</w:t>
+      </w:r>
+      <w:r>
+        <w:rPr>
+          <w:rFonts w:cs="Open Sans"/>
+          <w:lang w:val="fr-FR"/>
+        </w:rPr>
+        <w:t xml:space="preserve"> une infrastructure de paiement assez solide et efficace.</w:t>
+      </w:r>
+    </w:p>
+    <w:p>
+      <w:pPr>
+        <w:pStyle w:val="Corpsdetexte"/>
+        <w:numPr>
+          <w:ilvl w:val="0"/>
+          <w:numId w:val="15"/>
+        </w:numPr>
+        <w:rPr>
+          <w:rFonts w:cs="Open Sans"/>
+          <w:bCs/>
+          <w:lang w:val="fr-FR"/>
+        </w:rPr>
+      </w:pPr>
+      <w:r>
+        <w:rPr>
+          <w:rFonts w:cs="Open Sans"/>
+          <w:lang w:val="fr-FR"/>
+        </w:rPr>
+        <w:t xml:space="preserve">En terme de service géolocalisation pour les livreurs on utilisera le service de Google </w:t>
+      </w:r>
+      <w:proofErr w:type="spellStart"/>
+      <w:r>
+        <w:rPr>
+          <w:rFonts w:cs="Open Sans"/>
+          <w:lang w:val="fr-FR"/>
+        </w:rPr>
+        <w:t>Maps</w:t>
+      </w:r>
+      <w:proofErr w:type="spellEnd"/>
+      <w:r>
+        <w:rPr>
+          <w:rFonts w:cs="Open Sans"/>
+          <w:lang w:val="fr-FR"/>
+        </w:rPr>
+        <w:t xml:space="preserve">. </w:t>
+      </w:r>
     </w:p>
     <w:p>
       <w:pPr>
@@ -4405,6 +4843,7 @@
         <w:docPartUnique/>
       </w:docPartObj>
     </w:sdtPr>
+    <w:sdtEndPr/>
     <w:sdtContent>
       <w:p>
         <w:pPr>

</xml_diff>